<commit_message>
Confidence intervals for FI and D
</commit_message>
<xml_diff>
--- a/drafts/MDD_TRT_SI.docx
+++ b/drafts/MDD_TRT_SI.docx
@@ -592,7 +592,6 @@
         </w:rPr>
         <w:t xml:space="preserve"> (ANTs 2.3.3), using brain-extracted versions of both T1w reference and the T1w template. The following templates were selected for spatial normalization: ICBM 152 Nonlinear Asymmetrical template version 2009c [</w:t>
       </w:r>
-      <w:proofErr w:type="spellStart"/>
       <w:r>
         <w:rPr>
           <w:sz w:val="24"/>
@@ -618,14 +617,7 @@
         <w:rPr>
           <w:sz w:val="24"/>
         </w:rPr>
-        <w:t>Fonov</w:t>
-      </w:r>
-      <w:proofErr w:type="spellEnd"/>
-      <w:r>
-        <w:rPr>
-          <w:sz w:val="24"/>
-        </w:rPr>
-        <w:t xml:space="preserve"> et al., </w:t>
+        <w:t xml:space="preserve">Fonov et al., </w:t>
       </w:r>
       <w:r>
         <w:rPr>
@@ -3217,11 +3209,14 @@
         <w:keepNext/>
       </w:pPr>
       <w:r>
+        <w:rPr>
+          <w:noProof/>
+        </w:rPr>
         <w:drawing>
-          <wp:inline distT="0" distB="0" distL="0" distR="0" wp14:anchorId="265818DA" wp14:editId="1354DFA2">
-            <wp:extent cx="5943600" cy="3672205"/>
-            <wp:effectExtent l="0" t="0" r="0" b="4445"/>
-            <wp:docPr id="23" name="Picture 23" descr="Chart&#10;&#10;Description automatically generated with medium confidence"/>
+          <wp:inline distT="0" distB="0" distL="0" distR="0" wp14:anchorId="6BF29E20" wp14:editId="3AFBE6C4">
+            <wp:extent cx="5943600" cy="4307205"/>
+            <wp:effectExtent l="0" t="0" r="0" b="0"/>
+            <wp:docPr id="11" name="Picture 11" descr="Chart, radar chart&#10;&#10;Description automatically generated"/>
             <wp:cNvGraphicFramePr>
               <a:graphicFrameLocks xmlns:a="http://schemas.openxmlformats.org/drawingml/2006/main" noChangeAspect="1"/>
             </wp:cNvGraphicFramePr>
@@ -3229,11 +3224,17 @@
               <a:graphicData uri="http://schemas.openxmlformats.org/drawingml/2006/picture">
                 <pic:pic xmlns:pic="http://schemas.openxmlformats.org/drawingml/2006/picture">
                   <pic:nvPicPr>
-                    <pic:cNvPr id="23" name="Picture 23" descr="Chart&#10;&#10;Description automatically generated with medium confidence"/>
+                    <pic:cNvPr id="11" name="Picture 11" descr="Chart, radar chart&#10;&#10;Description automatically generated"/>
                     <pic:cNvPicPr/>
                   </pic:nvPicPr>
                   <pic:blipFill>
-                    <a:blip r:embed="rId11"/>
+                    <a:blip r:embed="rId11">
+                      <a:extLst>
+                        <a:ext uri="{28A0092B-C50C-407E-A947-70E740481C1C}">
+                          <a14:useLocalDpi xmlns:a14="http://schemas.microsoft.com/office/drawing/2010/main" val="0"/>
+                        </a:ext>
+                      </a:extLst>
+                    </a:blip>
                     <a:stretch>
                       <a:fillRect/>
                     </a:stretch>
@@ -3241,7 +3242,7 @@
                   <pic:spPr>
                     <a:xfrm>
                       <a:off x="0" y="0"/>
-                      <a:ext cx="5943600" cy="3672205"/>
+                      <a:ext cx="5943600" cy="4307205"/>
                     </a:xfrm>
                     <a:prstGeom prst="rect">
                       <a:avLst/>
@@ -3885,7 +3886,7 @@
                 <wp:effectExtent l="0" t="0" r="0" b="0"/>
                 <wp:wrapNone/>
                 <wp:docPr id="21" name="TextBox 8"/>
-                <wp:cNvGraphicFramePr xmlns:a="http://schemas.openxmlformats.org/drawingml/2006/main"/>
+                <wp:cNvGraphicFramePr/>
                 <a:graphic xmlns:a="http://schemas.openxmlformats.org/drawingml/2006/main">
                   <a:graphicData uri="http://schemas.microsoft.com/office/word/2010/wordprocessingShape">
                     <wps:wsp>
@@ -3931,17 +3932,7 @@
                                 <w:sz w:val="32"/>
                                 <w:szCs w:val="32"/>
                               </w:rPr>
-                              <w:t xml:space="preserve"> – </w:t>
-                            </w:r>
-                            <w:r>
-                              <w:rPr>
-                                <w:rFonts w:ascii="Lato" w:hAnsi="Lato" w:cstheme="minorBidi"/>
-                                <w:color w:val="000000" w:themeColor="text1"/>
-                                <w:kern w:val="24"/>
-                                <w:sz w:val="32"/>
-                                <w:szCs w:val="32"/>
-                              </w:rPr>
-                              <w:t>4 Months</w:t>
+                              <w:t xml:space="preserve"> – 4 Months</w:t>
                             </w:r>
                           </w:p>
                         </w:txbxContent>
@@ -4582,6 +4573,9 @@
         <w:keepNext/>
       </w:pPr>
       <w:r>
+        <w:rPr>
+          <w:noProof/>
+        </w:rPr>
         <w:drawing>
           <wp:inline distT="0" distB="0" distL="0" distR="0" wp14:anchorId="7E02F58F" wp14:editId="1C784418">
             <wp:extent cx="5869233" cy="2272145"/>
@@ -4648,55 +4642,37 @@
         <w:rPr>
           <w:szCs w:val="24"/>
         </w:rPr>
+        <w:t xml:space="preserve"> Child Self-Report</w:t>
+      </w:r>
+      <w:r>
+        <w:rPr>
+          <w:szCs w:val="24"/>
+        </w:rPr>
+        <w:t xml:space="preserve"> –</w:t>
+      </w:r>
+      <w:r>
+        <w:rPr>
+          <w:szCs w:val="24"/>
+        </w:rPr>
+        <w:t xml:space="preserve"> Short Version</w:t>
+      </w:r>
+      <w:r>
+        <w:rPr>
+          <w:szCs w:val="24"/>
+        </w:rPr>
         <w:t xml:space="preserve"> </w:t>
       </w:r>
       <w:r>
         <w:rPr>
           <w:szCs w:val="24"/>
         </w:rPr>
-        <w:t>Child Self-Report</w:t>
-      </w:r>
-      <w:r>
-        <w:rPr>
-          <w:szCs w:val="24"/>
-        </w:rPr>
-        <w:t xml:space="preserve"> –</w:t>
-      </w:r>
-      <w:r>
-        <w:rPr>
-          <w:szCs w:val="24"/>
-        </w:rPr>
-        <w:t xml:space="preserve"> Short Version</w:t>
-      </w:r>
-      <w:r>
-        <w:rPr>
-          <w:szCs w:val="24"/>
-        </w:rPr>
-        <w:t xml:space="preserve"> </w:t>
-      </w:r>
-      <w:r>
-        <w:rPr>
-          <w:szCs w:val="24"/>
-        </w:rPr>
         <w:t>Mood and Feelings Questionnaire</w:t>
       </w:r>
       <w:r>
         <w:rPr>
           <w:szCs w:val="24"/>
         </w:rPr>
-        <w:t xml:space="preserve">; SHAPS: </w:t>
-      </w:r>
-      <w:r>
-        <w:rPr>
-          <w:szCs w:val="24"/>
-        </w:rPr>
-        <w:t>Snaith-Hamilton Pleasure Scale</w:t>
-      </w:r>
-      <w:r>
-        <w:rPr>
-          <w:szCs w:val="24"/>
-        </w:rPr>
-        <w:t xml:space="preserve">; ARI1W: </w:t>
+        <w:t xml:space="preserve">; SHAPS: Snaith-Hamilton Pleasure Scale; ARI1W: </w:t>
       </w:r>
       <w:r>
         <w:rPr>
@@ -11316,25 +11292,6 @@
 </file>
 
 <file path=customXml/item1.xml><?xml version="1.0" encoding="utf-8"?>
-<?mso-contentType ?>
-<FormTemplates xmlns="http://schemas.microsoft.com/sharepoint/v3/contenttype/forms">
-  <Display>DocumentLibraryForm</Display>
-  <Edit>DocumentLibraryForm</Edit>
-  <New>DocumentLibraryForm</New>
-</FormTemplates>
-</file>
-
-<file path=customXml/item2.xml><?xml version="1.0" encoding="utf-8"?>
-<p:properties xmlns:p="http://schemas.microsoft.com/office/2006/metadata/properties" xmlns:xsi="http://www.w3.org/2001/XMLSchema-instance" xmlns:pc="http://schemas.microsoft.com/office/infopath/2007/PartnerControls">
-  <documentManagement/>
-</p:properties>
-</file>
-
-<file path=customXml/item3.xml><?xml version="1.0" encoding="utf-8"?>
-<b:Sources xmlns:b="http://schemas.openxmlformats.org/officeDocument/2006/bibliography" xmlns="http://schemas.openxmlformats.org/officeDocument/2006/bibliography" SelectedStyle="\APASixthEditionOfficeOnline.xsl" StyleName="APA" Version="6"/>
-</file>
-
-<file path=customXml/item4.xml><?xml version="1.0" encoding="utf-8"?>
 <ct:contentTypeSchema xmlns:ct="http://schemas.microsoft.com/office/2006/metadata/contentType" xmlns:ma="http://schemas.microsoft.com/office/2006/metadata/properties/metaAttributes" ct:_="" ma:_="" ma:contentTypeName="Document" ma:contentTypeID="0x01010019C4DDF87671A34C8A51C4AC59AB3C2F" ma:contentTypeVersion="13" ma:contentTypeDescription="Create a new document." ma:contentTypeScope="" ma:versionID="cd536004af30bc3dc1704b295f313652">
   <xsd:schema xmlns:xsd="http://www.w3.org/2001/XMLSchema" xmlns:xs="http://www.w3.org/2001/XMLSchema" xmlns:p="http://schemas.microsoft.com/office/2006/metadata/properties" xmlns:ns3="bf3b0be5-2e87-4b43-806f-1eff7cb78559" xmlns:ns4="7194d0c5-b612-4858-b2fc-73fa22fd5ae1" targetNamespace="http://schemas.microsoft.com/office/2006/metadata/properties" ma:root="true" ma:fieldsID="81b8a0a23c88d7d1f9902919da608cd3" ns3:_="" ns4:_="">
     <xsd:import namespace="bf3b0be5-2e87-4b43-806f-1eff7cb78559"/>
@@ -11557,32 +11514,26 @@
 </ct:contentTypeSchema>
 </file>
 
-<file path=customXml/itemProps1.xml><?xml version="1.0" encoding="utf-8"?>
-<ds:datastoreItem xmlns:ds="http://schemas.openxmlformats.org/officeDocument/2006/customXml" ds:itemID="{EB903DD6-0CBF-4F92-B35E-93F24DB0AB50}">
-  <ds:schemaRefs>
-    <ds:schemaRef ds:uri="http://schemas.microsoft.com/sharepoint/v3/contenttype/forms"/>
-  </ds:schemaRefs>
-</ds:datastoreItem>
+<file path=customXml/item2.xml><?xml version="1.0" encoding="utf-8"?>
+<b:Sources xmlns:b="http://schemas.openxmlformats.org/officeDocument/2006/bibliography" xmlns="http://schemas.openxmlformats.org/officeDocument/2006/bibliography" SelectedStyle="\APASixthEditionOfficeOnline.xsl" StyleName="APA" Version="6"/>
 </file>
 
-<file path=customXml/itemProps2.xml><?xml version="1.0" encoding="utf-8"?>
-<ds:datastoreItem xmlns:ds="http://schemas.openxmlformats.org/officeDocument/2006/customXml" ds:itemID="{90ED7BF3-70D2-42D2-BAE6-10A3042456B6}">
-  <ds:schemaRefs>
-    <ds:schemaRef ds:uri="http://schemas.microsoft.com/office/2006/metadata/properties"/>
-    <ds:schemaRef ds:uri="http://schemas.microsoft.com/office/infopath/2007/PartnerControls"/>
-  </ds:schemaRefs>
-</ds:datastoreItem>
+<file path=customXml/item3.xml><?xml version="1.0" encoding="utf-8"?>
+<p:properties xmlns:p="http://schemas.microsoft.com/office/2006/metadata/properties" xmlns:xsi="http://www.w3.org/2001/XMLSchema-instance" xmlns:pc="http://schemas.microsoft.com/office/infopath/2007/PartnerControls">
+  <documentManagement/>
+</p:properties>
 </file>
 
-<file path=customXml/itemProps3.xml><?xml version="1.0" encoding="utf-8"?>
-<ds:datastoreItem xmlns:ds="http://schemas.openxmlformats.org/officeDocument/2006/customXml" ds:itemID="{4C554DA6-F872-43BA-B945-225A59F82D2E}">
-  <ds:schemaRefs>
-    <ds:schemaRef ds:uri="http://schemas.openxmlformats.org/officeDocument/2006/bibliography"/>
-  </ds:schemaRefs>
-</ds:datastoreItem>
+<file path=customXml/item4.xml><?xml version="1.0" encoding="utf-8"?>
+<?mso-contentType ?>
+<FormTemplates xmlns="http://schemas.microsoft.com/sharepoint/v3/contenttype/forms">
+  <Display>DocumentLibraryForm</Display>
+  <Edit>DocumentLibraryForm</Edit>
+  <New>DocumentLibraryForm</New>
+</FormTemplates>
 </file>
 
-<file path=customXml/itemProps4.xml><?xml version="1.0" encoding="utf-8"?>
+<file path=customXml/itemProps1.xml><?xml version="1.0" encoding="utf-8"?>
 <ds:datastoreItem xmlns:ds="http://schemas.openxmlformats.org/officeDocument/2006/customXml" ds:itemID="{1E58E13A-D24B-43B4-95BB-0511B7AB072B}">
   <ds:schemaRefs>
     <ds:schemaRef ds:uri="http://schemas.microsoft.com/office/2006/metadata/contentType"/>
@@ -11599,4 +11550,29 @@
     <ds:schemaRef ds:uri="http://schemas.microsoft.com/internal/obd"/>
   </ds:schemaRefs>
 </ds:datastoreItem>
+</file>
+
+<file path=customXml/itemProps2.xml><?xml version="1.0" encoding="utf-8"?>
+<ds:datastoreItem xmlns:ds="http://schemas.openxmlformats.org/officeDocument/2006/customXml" ds:itemID="{4C554DA6-F872-43BA-B945-225A59F82D2E}">
+  <ds:schemaRefs>
+    <ds:schemaRef ds:uri="http://schemas.openxmlformats.org/officeDocument/2006/bibliography"/>
+  </ds:schemaRefs>
+</ds:datastoreItem>
+</file>
+
+<file path=customXml/itemProps3.xml><?xml version="1.0" encoding="utf-8"?>
+<ds:datastoreItem xmlns:ds="http://schemas.openxmlformats.org/officeDocument/2006/customXml" ds:itemID="{90ED7BF3-70D2-42D2-BAE6-10A3042456B6}">
+  <ds:schemaRefs>
+    <ds:schemaRef ds:uri="http://schemas.microsoft.com/office/2006/metadata/properties"/>
+    <ds:schemaRef ds:uri="http://schemas.microsoft.com/office/infopath/2007/PartnerControls"/>
+  </ds:schemaRefs>
+</ds:datastoreItem>
+</file>
+
+<file path=customXml/itemProps4.xml><?xml version="1.0" encoding="utf-8"?>
+<ds:datastoreItem xmlns:ds="http://schemas.openxmlformats.org/officeDocument/2006/customXml" ds:itemID="{EB903DD6-0CBF-4F92-B35E-93F24DB0AB50}">
+  <ds:schemaRefs>
+    <ds:schemaRef ds:uri="http://schemas.microsoft.com/sharepoint/v3/contenttype/forms"/>
+  </ds:schemaRefs>
+</ds:datastoreItem>
 </file>
</xml_diff>